<commit_message>
Changes in doc and add new exe
</commit_message>
<xml_diff>
--- a/GitandGitHub.docx
+++ b/GitandGitHub.docx
@@ -89,6 +89,11 @@
       <w:r>
         <w:t>What is Git?</w:t>
       </w:r>
+      <w:r>
+        <w:t>?</w:t>
+      </w:r>
+      <w:bookmarkStart w:id="0" w:name="_GoBack"/>
+      <w:bookmarkEnd w:id="0"/>
     </w:p>
     <w:p>
       <w:pPr>
@@ -679,7 +684,7 @@
     <w:p>
       <w:r>
         <w:pict w14:anchorId="7CE09FDD">
-          <v:rect id="_x0000_i1033" style="width:0;height:1.5pt" o:hralign="center" o:hrstd="t" o:hr="t" fillcolor="#a0a0a0" stroked="f"/>
+          <v:rect id="_x0000_i1027" style="width:0;height:1.5pt" o:hralign="center" o:hrstd="t" o:hr="t" fillcolor="#a0a0a0" stroked="f"/>
         </w:pict>
       </w:r>
     </w:p>
@@ -944,7 +949,7 @@
           <w:szCs w:val="24"/>
         </w:rPr>
         <w:pict w14:anchorId="5061DBDE">
-          <v:rect id="_x0000_i1027" style="width:0;height:1.5pt" o:hralign="center" o:hrstd="t" o:hr="t" fillcolor="#a0a0a0" stroked="f"/>
+          <v:rect id="_x0000_i1028" style="width:0;height:1.5pt" o:hralign="center" o:hrstd="t" o:hr="t" fillcolor="#a0a0a0" stroked="f"/>
         </w:pict>
       </w:r>
     </w:p>
@@ -1240,7 +1245,7 @@
     <w:p>
       <w:r>
         <w:pict w14:anchorId="553CB3C8">
-          <v:rect id="_x0000_i1028" style="width:0;height:1.5pt" o:hralign="center" o:hrstd="t" o:hr="t" fillcolor="#a0a0a0" stroked="f"/>
+          <v:rect id="_x0000_i1029" style="width:0;height:1.5pt" o:hralign="center" o:hrstd="t" o:hr="t" fillcolor="#a0a0a0" stroked="f"/>
         </w:pict>
       </w:r>
     </w:p>
@@ -1271,8 +1276,6 @@
         </w:rPr>
         <w:t>Visit GitHub Website</w:t>
       </w:r>
-      <w:bookmarkStart w:id="0" w:name="_GoBack"/>
-      <w:bookmarkEnd w:id="0"/>
       <w:r>
         <w:br/>
         <w:t xml:space="preserve">Go to </w:t>
@@ -2345,7 +2348,7 @@
     <w:p>
       <w:r>
         <w:pict w14:anchorId="14C9DB39">
-          <v:rect id="_x0000_i1029" style="width:0;height:1.5pt" o:hralign="center" o:hrstd="t" o:hr="t" fillcolor="#a0a0a0" stroked="f"/>
+          <v:rect id="_x0000_i1030" style="width:0;height:1.5pt" o:hralign="center" o:hrstd="t" o:hr="t" fillcolor="#a0a0a0" stroked="f"/>
         </w:pict>
       </w:r>
     </w:p>
@@ -2817,7 +2820,7 @@
     <w:p>
       <w:r>
         <w:pict w14:anchorId="1EEBCBD6">
-          <v:rect id="_x0000_i1030" style="width:0;height:1.5pt" o:hralign="center" o:hrstd="t" o:hr="t" fillcolor="#a0a0a0" stroked="f"/>
+          <v:rect id="_x0000_i1031" style="width:0;height:1.5pt" o:hralign="center" o:hrstd="t" o:hr="t" fillcolor="#a0a0a0" stroked="f"/>
         </w:pict>
       </w:r>
     </w:p>
@@ -3266,7 +3269,7 @@
     <w:p>
       <w:r>
         <w:pict w14:anchorId="56F79813">
-          <v:rect id="_x0000_i1031" style="width:0;height:1.5pt" o:hralign="center" o:hrstd="t" o:hr="t" fillcolor="#a0a0a0" stroked="f"/>
+          <v:rect id="_x0000_i1032" style="width:0;height:1.5pt" o:hralign="center" o:hrstd="t" o:hr="t" fillcolor="#a0a0a0" stroked="f"/>
         </w:pict>
       </w:r>
     </w:p>
@@ -3326,7 +3329,7 @@
     <w:p>
       <w:r>
         <w:pict w14:anchorId="7391E7BE">
-          <v:rect id="_x0000_i1032" style="width:0;height:1.5pt" o:hralign="center" o:hrstd="t" o:hr="t" fillcolor="#a0a0a0" stroked="f"/>
+          <v:rect id="_x0000_i1033" style="width:0;height:1.5pt" o:hralign="center" o:hrstd="t" o:hr="t" fillcolor="#a0a0a0" stroked="f"/>
         </w:pict>
       </w:r>
     </w:p>
@@ -3350,7 +3353,7 @@
 
 <file path=word/numbering.xml><?xml version="1.0" encoding="utf-8"?>
 <w:numbering xmlns:wpc="http://schemas.microsoft.com/office/word/2010/wordprocessingCanvas" xmlns:mc="http://schemas.openxmlformats.org/markup-compatibility/2006" xmlns:o="urn:schemas-microsoft-com:office:office" xmlns:r="http://schemas.openxmlformats.org/officeDocument/2006/relationships" xmlns:m="http://schemas.openxmlformats.org/officeDocument/2006/math" xmlns:v="urn:schemas-microsoft-com:vml" xmlns:wp14="http://schemas.microsoft.com/office/word/2010/wordprocessingDrawing" xmlns:wp="http://schemas.openxmlformats.org/drawingml/2006/wordprocessingDrawing" xmlns:w10="urn:schemas-microsoft-com:office:word" xmlns:w="http://schemas.openxmlformats.org/wordprocessingml/2006/main" xmlns:w14="http://schemas.microsoft.com/office/word/2010/wordml" xmlns:w15="http://schemas.microsoft.com/office/word/2012/wordml" xmlns:wpg="http://schemas.microsoft.com/office/word/2010/wordprocessingGroup" xmlns:wpi="http://schemas.microsoft.com/office/word/2010/wordprocessingInk" xmlns:wne="http://schemas.microsoft.com/office/word/2006/wordml" xmlns:wps="http://schemas.microsoft.com/office/word/2010/wordprocessingShape" mc:Ignorable="w14 w15 wp14">
-  <w:abstractNum w:abstractNumId="0" w15:restartNumberingAfterBreak="0">
+  <w:abstractNum w:abstractNumId="0">
     <w:nsid w:val="085425B4"/>
     <w:multiLevelType w:val="multilevel"/>
     <w:tmpl w:val="4962A742"/>
@@ -3499,7 +3502,7 @@
       </w:rPr>
     </w:lvl>
   </w:abstractNum>
-  <w:abstractNum w:abstractNumId="1" w15:restartNumberingAfterBreak="0">
+  <w:abstractNum w:abstractNumId="1">
     <w:nsid w:val="0EFE4669"/>
     <w:multiLevelType w:val="multilevel"/>
     <w:tmpl w:val="C05891B6"/>
@@ -3612,7 +3615,7 @@
       </w:rPr>
     </w:lvl>
   </w:abstractNum>
-  <w:abstractNum w:abstractNumId="2" w15:restartNumberingAfterBreak="0">
+  <w:abstractNum w:abstractNumId="2">
     <w:nsid w:val="0F27762C"/>
     <w:multiLevelType w:val="multilevel"/>
     <w:tmpl w:val="693A4954"/>
@@ -3725,7 +3728,7 @@
       </w:pPr>
     </w:lvl>
   </w:abstractNum>
-  <w:abstractNum w:abstractNumId="3" w15:restartNumberingAfterBreak="0">
+  <w:abstractNum w:abstractNumId="3">
     <w:nsid w:val="1AFD04A7"/>
     <w:multiLevelType w:val="multilevel"/>
     <w:tmpl w:val="45F096BE"/>
@@ -3838,7 +3841,7 @@
       </w:rPr>
     </w:lvl>
   </w:abstractNum>
-  <w:abstractNum w:abstractNumId="4" w15:restartNumberingAfterBreak="0">
+  <w:abstractNum w:abstractNumId="4">
     <w:nsid w:val="1D532A7F"/>
     <w:multiLevelType w:val="multilevel"/>
     <w:tmpl w:val="01160F2E"/>
@@ -3951,7 +3954,7 @@
       </w:rPr>
     </w:lvl>
   </w:abstractNum>
-  <w:abstractNum w:abstractNumId="5" w15:restartNumberingAfterBreak="0">
+  <w:abstractNum w:abstractNumId="5">
     <w:nsid w:val="20BE495F"/>
     <w:multiLevelType w:val="multilevel"/>
     <w:tmpl w:val="1EB45E78"/>
@@ -4064,7 +4067,7 @@
       </w:rPr>
     </w:lvl>
   </w:abstractNum>
-  <w:abstractNum w:abstractNumId="6" w15:restartNumberingAfterBreak="0">
+  <w:abstractNum w:abstractNumId="6">
     <w:nsid w:val="28224B23"/>
     <w:multiLevelType w:val="multilevel"/>
     <w:tmpl w:val="A2F07A8E"/>
@@ -4181,7 +4184,7 @@
       </w:pPr>
     </w:lvl>
   </w:abstractNum>
-  <w:abstractNum w:abstractNumId="7" w15:restartNumberingAfterBreak="0">
+  <w:abstractNum w:abstractNumId="7">
     <w:nsid w:val="294F67EF"/>
     <w:multiLevelType w:val="multilevel"/>
     <w:tmpl w:val="F4B2028A"/>
@@ -4298,7 +4301,7 @@
       </w:pPr>
     </w:lvl>
   </w:abstractNum>
-  <w:abstractNum w:abstractNumId="8" w15:restartNumberingAfterBreak="0">
+  <w:abstractNum w:abstractNumId="8">
     <w:nsid w:val="297F39DD"/>
     <w:multiLevelType w:val="multilevel"/>
     <w:tmpl w:val="1046BABA"/>
@@ -4411,7 +4414,7 @@
       </w:rPr>
     </w:lvl>
   </w:abstractNum>
-  <w:abstractNum w:abstractNumId="9" w15:restartNumberingAfterBreak="0">
+  <w:abstractNum w:abstractNumId="9">
     <w:nsid w:val="31C16DC3"/>
     <w:multiLevelType w:val="multilevel"/>
     <w:tmpl w:val="1E609B8C"/>
@@ -4524,7 +4527,7 @@
       </w:pPr>
     </w:lvl>
   </w:abstractNum>
-  <w:abstractNum w:abstractNumId="10" w15:restartNumberingAfterBreak="0">
+  <w:abstractNum w:abstractNumId="10">
     <w:nsid w:val="33381FA1"/>
     <w:multiLevelType w:val="multilevel"/>
     <w:tmpl w:val="30BCFA5E"/>
@@ -4637,7 +4640,7 @@
       </w:pPr>
     </w:lvl>
   </w:abstractNum>
-  <w:abstractNum w:abstractNumId="11" w15:restartNumberingAfterBreak="0">
+  <w:abstractNum w:abstractNumId="11">
     <w:nsid w:val="3386508E"/>
     <w:multiLevelType w:val="multilevel"/>
     <w:tmpl w:val="5A5AABAE"/>
@@ -4750,7 +4753,7 @@
       </w:rPr>
     </w:lvl>
   </w:abstractNum>
-  <w:abstractNum w:abstractNumId="12" w15:restartNumberingAfterBreak="0">
+  <w:abstractNum w:abstractNumId="12">
     <w:nsid w:val="36FE7C05"/>
     <w:multiLevelType w:val="multilevel"/>
     <w:tmpl w:val="57A4C7E4"/>
@@ -4863,7 +4866,7 @@
       </w:rPr>
     </w:lvl>
   </w:abstractNum>
-  <w:abstractNum w:abstractNumId="13" w15:restartNumberingAfterBreak="0">
+  <w:abstractNum w:abstractNumId="13">
     <w:nsid w:val="37B14FF7"/>
     <w:multiLevelType w:val="multilevel"/>
     <w:tmpl w:val="FFF28CE6"/>
@@ -4976,7 +4979,7 @@
       </w:pPr>
     </w:lvl>
   </w:abstractNum>
-  <w:abstractNum w:abstractNumId="14" w15:restartNumberingAfterBreak="0">
+  <w:abstractNum w:abstractNumId="14">
     <w:nsid w:val="39A406C7"/>
     <w:multiLevelType w:val="multilevel"/>
     <w:tmpl w:val="5D307C8E"/>
@@ -5089,7 +5092,7 @@
       </w:pPr>
     </w:lvl>
   </w:abstractNum>
-  <w:abstractNum w:abstractNumId="15" w15:restartNumberingAfterBreak="0">
+  <w:abstractNum w:abstractNumId="15">
     <w:nsid w:val="3BF278D3"/>
     <w:multiLevelType w:val="multilevel"/>
     <w:tmpl w:val="37B81306"/>
@@ -5202,7 +5205,7 @@
       </w:rPr>
     </w:lvl>
   </w:abstractNum>
-  <w:abstractNum w:abstractNumId="16" w15:restartNumberingAfterBreak="0">
+  <w:abstractNum w:abstractNumId="16">
     <w:nsid w:val="40984744"/>
     <w:multiLevelType w:val="multilevel"/>
     <w:tmpl w:val="7C12503A"/>
@@ -5315,7 +5318,7 @@
       </w:rPr>
     </w:lvl>
   </w:abstractNum>
-  <w:abstractNum w:abstractNumId="17" w15:restartNumberingAfterBreak="0">
+  <w:abstractNum w:abstractNumId="17">
     <w:nsid w:val="425E4A26"/>
     <w:multiLevelType w:val="multilevel"/>
     <w:tmpl w:val="BB204CD2"/>
@@ -5428,7 +5431,7 @@
       </w:rPr>
     </w:lvl>
   </w:abstractNum>
-  <w:abstractNum w:abstractNumId="18" w15:restartNumberingAfterBreak="0">
+  <w:abstractNum w:abstractNumId="18">
     <w:nsid w:val="481C2FFF"/>
     <w:multiLevelType w:val="multilevel"/>
     <w:tmpl w:val="1B90A7DE"/>
@@ -5541,7 +5544,7 @@
       </w:rPr>
     </w:lvl>
   </w:abstractNum>
-  <w:abstractNum w:abstractNumId="19" w15:restartNumberingAfterBreak="0">
+  <w:abstractNum w:abstractNumId="19">
     <w:nsid w:val="483E302B"/>
     <w:multiLevelType w:val="multilevel"/>
     <w:tmpl w:val="4F086A50"/>
@@ -5654,7 +5657,7 @@
       </w:pPr>
     </w:lvl>
   </w:abstractNum>
-  <w:abstractNum w:abstractNumId="20" w15:restartNumberingAfterBreak="0">
+  <w:abstractNum w:abstractNumId="20">
     <w:nsid w:val="4D1A1D8E"/>
     <w:multiLevelType w:val="multilevel"/>
     <w:tmpl w:val="1242E70E"/>
@@ -5767,7 +5770,7 @@
       </w:rPr>
     </w:lvl>
   </w:abstractNum>
-  <w:abstractNum w:abstractNumId="21" w15:restartNumberingAfterBreak="0">
+  <w:abstractNum w:abstractNumId="21">
     <w:nsid w:val="507B3DE2"/>
     <w:multiLevelType w:val="multilevel"/>
     <w:tmpl w:val="7C1A8734"/>
@@ -5880,7 +5883,7 @@
       </w:rPr>
     </w:lvl>
   </w:abstractNum>
-  <w:abstractNum w:abstractNumId="22" w15:restartNumberingAfterBreak="0">
+  <w:abstractNum w:abstractNumId="22">
     <w:nsid w:val="52D86AE2"/>
     <w:multiLevelType w:val="multilevel"/>
     <w:tmpl w:val="41EAFBAA"/>
@@ -5993,7 +5996,7 @@
       </w:rPr>
     </w:lvl>
   </w:abstractNum>
-  <w:abstractNum w:abstractNumId="23" w15:restartNumberingAfterBreak="0">
+  <w:abstractNum w:abstractNumId="23">
     <w:nsid w:val="56280CD2"/>
     <w:multiLevelType w:val="multilevel"/>
     <w:tmpl w:val="EBE2F794"/>
@@ -6106,7 +6109,7 @@
       </w:rPr>
     </w:lvl>
   </w:abstractNum>
-  <w:abstractNum w:abstractNumId="24" w15:restartNumberingAfterBreak="0">
+  <w:abstractNum w:abstractNumId="24">
     <w:nsid w:val="58A154E8"/>
     <w:multiLevelType w:val="multilevel"/>
     <w:tmpl w:val="418E4C46"/>
@@ -6219,7 +6222,7 @@
       </w:pPr>
     </w:lvl>
   </w:abstractNum>
-  <w:abstractNum w:abstractNumId="25" w15:restartNumberingAfterBreak="0">
+  <w:abstractNum w:abstractNumId="25">
     <w:nsid w:val="5A803452"/>
     <w:multiLevelType w:val="multilevel"/>
     <w:tmpl w:val="FC028CEA"/>
@@ -6332,7 +6335,7 @@
       </w:rPr>
     </w:lvl>
   </w:abstractNum>
-  <w:abstractNum w:abstractNumId="26" w15:restartNumberingAfterBreak="0">
+  <w:abstractNum w:abstractNumId="26">
     <w:nsid w:val="5AD14C9D"/>
     <w:multiLevelType w:val="multilevel"/>
     <w:tmpl w:val="C5E210B6"/>
@@ -6445,7 +6448,7 @@
       </w:pPr>
     </w:lvl>
   </w:abstractNum>
-  <w:abstractNum w:abstractNumId="27" w15:restartNumberingAfterBreak="0">
+  <w:abstractNum w:abstractNumId="27">
     <w:nsid w:val="5EEE2C73"/>
     <w:multiLevelType w:val="multilevel"/>
     <w:tmpl w:val="C3B478DA"/>
@@ -6558,7 +6561,7 @@
       </w:rPr>
     </w:lvl>
   </w:abstractNum>
-  <w:abstractNum w:abstractNumId="28" w15:restartNumberingAfterBreak="0">
+  <w:abstractNum w:abstractNumId="28">
     <w:nsid w:val="628424E2"/>
     <w:multiLevelType w:val="multilevel"/>
     <w:tmpl w:val="5EF8A380"/>
@@ -6671,7 +6674,7 @@
       </w:rPr>
     </w:lvl>
   </w:abstractNum>
-  <w:abstractNum w:abstractNumId="29" w15:restartNumberingAfterBreak="0">
+  <w:abstractNum w:abstractNumId="29">
     <w:nsid w:val="643A4633"/>
     <w:multiLevelType w:val="multilevel"/>
     <w:tmpl w:val="AD0AC9AE"/>
@@ -6784,7 +6787,7 @@
       </w:pPr>
     </w:lvl>
   </w:abstractNum>
-  <w:abstractNum w:abstractNumId="30" w15:restartNumberingAfterBreak="0">
+  <w:abstractNum w:abstractNumId="30">
     <w:nsid w:val="64B5461B"/>
     <w:multiLevelType w:val="multilevel"/>
     <w:tmpl w:val="7D72E958"/>
@@ -6897,7 +6900,7 @@
       </w:pPr>
     </w:lvl>
   </w:abstractNum>
-  <w:abstractNum w:abstractNumId="31" w15:restartNumberingAfterBreak="0">
+  <w:abstractNum w:abstractNumId="31">
     <w:nsid w:val="65A37408"/>
     <w:multiLevelType w:val="multilevel"/>
     <w:tmpl w:val="37F875EC"/>
@@ -7010,7 +7013,7 @@
       </w:pPr>
     </w:lvl>
   </w:abstractNum>
-  <w:abstractNum w:abstractNumId="32" w15:restartNumberingAfterBreak="0">
+  <w:abstractNum w:abstractNumId="32">
     <w:nsid w:val="68FD07A9"/>
     <w:multiLevelType w:val="multilevel"/>
     <w:tmpl w:val="2D36E1BA"/>
@@ -7123,7 +7126,7 @@
       </w:rPr>
     </w:lvl>
   </w:abstractNum>
-  <w:abstractNum w:abstractNumId="33" w15:restartNumberingAfterBreak="0">
+  <w:abstractNum w:abstractNumId="33">
     <w:nsid w:val="6A6908B8"/>
     <w:multiLevelType w:val="multilevel"/>
     <w:tmpl w:val="6C1E3A64"/>
@@ -7236,7 +7239,7 @@
       </w:pPr>
     </w:lvl>
   </w:abstractNum>
-  <w:abstractNum w:abstractNumId="34" w15:restartNumberingAfterBreak="0">
+  <w:abstractNum w:abstractNumId="34">
     <w:nsid w:val="6A77337C"/>
     <w:multiLevelType w:val="multilevel"/>
     <w:tmpl w:val="8F1A5FC4"/>
@@ -7349,7 +7352,7 @@
       </w:pPr>
     </w:lvl>
   </w:abstractNum>
-  <w:abstractNum w:abstractNumId="35" w15:restartNumberingAfterBreak="0">
+  <w:abstractNum w:abstractNumId="35">
     <w:nsid w:val="6CB4141B"/>
     <w:multiLevelType w:val="multilevel"/>
     <w:tmpl w:val="03564EBA"/>
@@ -7462,7 +7465,7 @@
       </w:rPr>
     </w:lvl>
   </w:abstractNum>
-  <w:abstractNum w:abstractNumId="36" w15:restartNumberingAfterBreak="0">
+  <w:abstractNum w:abstractNumId="36">
     <w:nsid w:val="6E213FBB"/>
     <w:multiLevelType w:val="multilevel"/>
     <w:tmpl w:val="5E66FBCE"/>
@@ -7575,7 +7578,7 @@
       </w:pPr>
     </w:lvl>
   </w:abstractNum>
-  <w:abstractNum w:abstractNumId="37" w15:restartNumberingAfterBreak="0">
+  <w:abstractNum w:abstractNumId="37">
     <w:nsid w:val="740E0E46"/>
     <w:multiLevelType w:val="multilevel"/>
     <w:tmpl w:val="6DD4E3D8"/>
@@ -7692,7 +7695,7 @@
       </w:pPr>
     </w:lvl>
   </w:abstractNum>
-  <w:abstractNum w:abstractNumId="38" w15:restartNumberingAfterBreak="0">
+  <w:abstractNum w:abstractNumId="38">
     <w:nsid w:val="77B36646"/>
     <w:multiLevelType w:val="multilevel"/>
     <w:tmpl w:val="979234A4"/>

</xml_diff>